<commit_message>
documentation update and question 5 done
</commit_message>
<xml_diff>
--- a/aggiacca-CIS400-HW4.docx
+++ b/aggiacca-CIS400-HW4.docx
@@ -11,14 +11,332 @@
       </w:r>
     </w:p>
     <w:p>
-      <w:pPr>
-        <w:jc w:val="center"/>
-      </w:pPr>
+      <w:r>
+        <w:t>Question 1:</w:t>
+      </w:r>
     </w:p>
     <w:p>
-      <w:pPr>
-        <w:jc w:val="center"/>
-      </w:pPr>
+      <w:r>
+        <w:t>Use regex to match IP address</w:t>
+      </w:r>
+    </w:p>
+    <w:p>
+      <w:r>
+        <w:rPr>
+          <w:noProof/>
+        </w:rPr>
+        <w:drawing>
+          <wp:inline distT="0" distB="0" distL="0" distR="0" wp14:anchorId="42E95716" wp14:editId="6F20FAF3">
+            <wp:extent cx="4076700" cy="3400425"/>
+            <wp:effectExtent l="0" t="0" r="0" b="9525"/>
+            <wp:docPr id="5" name="Picture 5"/>
+            <wp:cNvGraphicFramePr>
+              <a:graphicFrameLocks xmlns:a="http://schemas.openxmlformats.org/drawingml/2006/main" noChangeAspect="1"/>
+            </wp:cNvGraphicFramePr>
+            <a:graphic xmlns:a="http://schemas.openxmlformats.org/drawingml/2006/main">
+              <a:graphicData uri="http://schemas.openxmlformats.org/drawingml/2006/picture">
+                <pic:pic xmlns:pic="http://schemas.openxmlformats.org/drawingml/2006/picture">
+                  <pic:nvPicPr>
+                    <pic:cNvPr id="1" name=""/>
+                    <pic:cNvPicPr/>
+                  </pic:nvPicPr>
+                  <pic:blipFill>
+                    <a:blip r:embed="rId4"/>
+                    <a:stretch>
+                      <a:fillRect/>
+                    </a:stretch>
+                  </pic:blipFill>
+                  <pic:spPr>
+                    <a:xfrm>
+                      <a:off x="0" y="0"/>
+                      <a:ext cx="4076700" cy="3400425"/>
+                    </a:xfrm>
+                    <a:prstGeom prst="rect">
+                      <a:avLst/>
+                    </a:prstGeom>
+                  </pic:spPr>
+                </pic:pic>
+              </a:graphicData>
+            </a:graphic>
+          </wp:inline>
+        </w:drawing>
+      </w:r>
+    </w:p>
+    <w:p>
+      <w:r>
+        <w:rPr>
+          <w:noProof/>
+        </w:rPr>
+        <w:drawing>
+          <wp:inline distT="0" distB="0" distL="0" distR="0" wp14:anchorId="01DA2711" wp14:editId="799F1D78">
+            <wp:extent cx="5943600" cy="885825"/>
+            <wp:effectExtent l="0" t="0" r="0" b="9525"/>
+            <wp:docPr id="4" name="Picture 4"/>
+            <wp:cNvGraphicFramePr>
+              <a:graphicFrameLocks xmlns:a="http://schemas.openxmlformats.org/drawingml/2006/main" noChangeAspect="1"/>
+            </wp:cNvGraphicFramePr>
+            <a:graphic xmlns:a="http://schemas.openxmlformats.org/drawingml/2006/main">
+              <a:graphicData uri="http://schemas.openxmlformats.org/drawingml/2006/picture">
+                <pic:pic xmlns:pic="http://schemas.openxmlformats.org/drawingml/2006/picture">
+                  <pic:nvPicPr>
+                    <pic:cNvPr id="1" name=""/>
+                    <pic:cNvPicPr/>
+                  </pic:nvPicPr>
+                  <pic:blipFill rotWithShape="1">
+                    <a:blip r:embed="rId5"/>
+                    <a:srcRect b="70148"/>
+                    <a:stretch/>
+                  </pic:blipFill>
+                  <pic:spPr bwMode="auto">
+                    <a:xfrm>
+                      <a:off x="0" y="0"/>
+                      <a:ext cx="5943600" cy="885825"/>
+                    </a:xfrm>
+                    <a:prstGeom prst="rect">
+                      <a:avLst/>
+                    </a:prstGeom>
+                    <a:ln>
+                      <a:noFill/>
+                    </a:ln>
+                    <a:extLst>
+                      <a:ext uri="{53640926-AAD7-44D8-BBD7-CCE9431645EC}">
+                        <a14:shadowObscured xmlns:a14="http://schemas.microsoft.com/office/drawing/2010/main"/>
+                      </a:ext>
+                    </a:extLst>
+                  </pic:spPr>
+                </pic:pic>
+              </a:graphicData>
+            </a:graphic>
+          </wp:inline>
+        </w:drawing>
+      </w:r>
+    </w:p>
+    <w:p/>
+    <w:p>
+      <w:r>
+        <w:t>Question 2:</w:t>
+      </w:r>
+    </w:p>
+    <w:p>
+      <w:r>
+        <w:t>TODO</w:t>
+      </w:r>
+    </w:p>
+    <w:p/>
+    <w:p>
+      <w:r>
+        <w:t>Question 3:</w:t>
+      </w:r>
+    </w:p>
+    <w:p>
+      <w:r>
+        <w:t>TODO</w:t>
+      </w:r>
+    </w:p>
+    <w:p/>
+    <w:p/>
+    <w:p>
+      <w:bookmarkStart w:id="0" w:name="_GoBack"/>
+      <w:bookmarkEnd w:id="0"/>
+    </w:p>
+    <w:p/>
+    <w:p>
+      <w:r>
+        <w:lastRenderedPageBreak/>
+        <w:t>Question 4:</w:t>
+      </w:r>
+    </w:p>
+    <w:p>
+      <w:r>
+        <w:rPr>
+          <w:noProof/>
+        </w:rPr>
+        <w:drawing>
+          <wp:inline distT="0" distB="0" distL="0" distR="0" wp14:anchorId="4BA5E7F7" wp14:editId="452DA952">
+            <wp:extent cx="3562350" cy="3286125"/>
+            <wp:effectExtent l="0" t="0" r="0" b="9525"/>
+            <wp:docPr id="7" name="Picture 7"/>
+            <wp:cNvGraphicFramePr>
+              <a:graphicFrameLocks xmlns:a="http://schemas.openxmlformats.org/drawingml/2006/main" noChangeAspect="1"/>
+            </wp:cNvGraphicFramePr>
+            <a:graphic xmlns:a="http://schemas.openxmlformats.org/drawingml/2006/main">
+              <a:graphicData uri="http://schemas.openxmlformats.org/drawingml/2006/picture">
+                <pic:pic xmlns:pic="http://schemas.openxmlformats.org/drawingml/2006/picture">
+                  <pic:nvPicPr>
+                    <pic:cNvPr id="1" name=""/>
+                    <pic:cNvPicPr/>
+                  </pic:nvPicPr>
+                  <pic:blipFill>
+                    <a:blip r:embed="rId6"/>
+                    <a:stretch>
+                      <a:fillRect/>
+                    </a:stretch>
+                  </pic:blipFill>
+                  <pic:spPr>
+                    <a:xfrm>
+                      <a:off x="0" y="0"/>
+                      <a:ext cx="3562350" cy="3286125"/>
+                    </a:xfrm>
+                    <a:prstGeom prst="rect">
+                      <a:avLst/>
+                    </a:prstGeom>
+                  </pic:spPr>
+                </pic:pic>
+              </a:graphicData>
+            </a:graphic>
+          </wp:inline>
+        </w:drawing>
+      </w:r>
+    </w:p>
+    <w:p>
+      <w:r>
+        <w:rPr>
+          <w:noProof/>
+        </w:rPr>
+        <w:drawing>
+          <wp:inline distT="0" distB="0" distL="0" distR="0" wp14:anchorId="690B3313" wp14:editId="281285A4">
+            <wp:extent cx="5943600" cy="1156970"/>
+            <wp:effectExtent l="0" t="0" r="0" b="5080"/>
+            <wp:docPr id="6" name="Picture 6"/>
+            <wp:cNvGraphicFramePr>
+              <a:graphicFrameLocks xmlns:a="http://schemas.openxmlformats.org/drawingml/2006/main" noChangeAspect="1"/>
+            </wp:cNvGraphicFramePr>
+            <a:graphic xmlns:a="http://schemas.openxmlformats.org/drawingml/2006/main">
+              <a:graphicData uri="http://schemas.openxmlformats.org/drawingml/2006/picture">
+                <pic:pic xmlns:pic="http://schemas.openxmlformats.org/drawingml/2006/picture">
+                  <pic:nvPicPr>
+                    <pic:cNvPr id="1" name=""/>
+                    <pic:cNvPicPr/>
+                  </pic:nvPicPr>
+                  <pic:blipFill>
+                    <a:blip r:embed="rId7"/>
+                    <a:stretch>
+                      <a:fillRect/>
+                    </a:stretch>
+                  </pic:blipFill>
+                  <pic:spPr>
+                    <a:xfrm>
+                      <a:off x="0" y="0"/>
+                      <a:ext cx="5943600" cy="1156970"/>
+                    </a:xfrm>
+                    <a:prstGeom prst="rect">
+                      <a:avLst/>
+                    </a:prstGeom>
+                  </pic:spPr>
+                </pic:pic>
+              </a:graphicData>
+            </a:graphic>
+          </wp:inline>
+        </w:drawing>
+      </w:r>
+    </w:p>
+    <w:p/>
+    <w:p/>
+    <w:p/>
+    <w:p/>
+    <w:p/>
+    <w:p/>
+    <w:p/>
+    <w:p/>
+    <w:p/>
+    <w:p/>
+    <w:p/>
+    <w:p/>
+    <w:p>
+      <w:r>
+        <w:t>Question 5:</w:t>
+      </w:r>
+    </w:p>
+    <w:p>
+      <w:r>
+        <w:t>Use hash with keys as the unique digits and their values the count of the digits</w:t>
+      </w:r>
+    </w:p>
+    <w:p/>
+    <w:p>
+      <w:r>
+        <w:rPr>
+          <w:noProof/>
+        </w:rPr>
+        <w:drawing>
+          <wp:inline distT="0" distB="0" distL="0" distR="0" wp14:anchorId="42AD0FFF" wp14:editId="0945AEAC">
+            <wp:extent cx="4200525" cy="4943475"/>
+            <wp:effectExtent l="0" t="0" r="9525" b="9525"/>
+            <wp:docPr id="9" name="Picture 9"/>
+            <wp:cNvGraphicFramePr>
+              <a:graphicFrameLocks xmlns:a="http://schemas.openxmlformats.org/drawingml/2006/main" noChangeAspect="1"/>
+            </wp:cNvGraphicFramePr>
+            <a:graphic xmlns:a="http://schemas.openxmlformats.org/drawingml/2006/main">
+              <a:graphicData uri="http://schemas.openxmlformats.org/drawingml/2006/picture">
+                <pic:pic xmlns:pic="http://schemas.openxmlformats.org/drawingml/2006/picture">
+                  <pic:nvPicPr>
+                    <pic:cNvPr id="1" name=""/>
+                    <pic:cNvPicPr/>
+                  </pic:nvPicPr>
+                  <pic:blipFill>
+                    <a:blip r:embed="rId8"/>
+                    <a:stretch>
+                      <a:fillRect/>
+                    </a:stretch>
+                  </pic:blipFill>
+                  <pic:spPr>
+                    <a:xfrm>
+                      <a:off x="0" y="0"/>
+                      <a:ext cx="4200525" cy="4943475"/>
+                    </a:xfrm>
+                    <a:prstGeom prst="rect">
+                      <a:avLst/>
+                    </a:prstGeom>
+                  </pic:spPr>
+                </pic:pic>
+              </a:graphicData>
+            </a:graphic>
+          </wp:inline>
+        </w:drawing>
+      </w:r>
+    </w:p>
+    <w:p>
+      <w:r>
+        <w:rPr>
+          <w:noProof/>
+        </w:rPr>
+        <w:lastRenderedPageBreak/>
+        <w:drawing>
+          <wp:inline distT="0" distB="0" distL="0" distR="0" wp14:anchorId="12131728" wp14:editId="24B8DDFC">
+            <wp:extent cx="4152900" cy="2105025"/>
+            <wp:effectExtent l="0" t="0" r="0" b="9525"/>
+            <wp:docPr id="8" name="Picture 8"/>
+            <wp:cNvGraphicFramePr>
+              <a:graphicFrameLocks xmlns:a="http://schemas.openxmlformats.org/drawingml/2006/main" noChangeAspect="1"/>
+            </wp:cNvGraphicFramePr>
+            <a:graphic xmlns:a="http://schemas.openxmlformats.org/drawingml/2006/main">
+              <a:graphicData uri="http://schemas.openxmlformats.org/drawingml/2006/picture">
+                <pic:pic xmlns:pic="http://schemas.openxmlformats.org/drawingml/2006/picture">
+                  <pic:nvPicPr>
+                    <pic:cNvPr id="1" name=""/>
+                    <pic:cNvPicPr/>
+                  </pic:nvPicPr>
+                  <pic:blipFill>
+                    <a:blip r:embed="rId9"/>
+                    <a:stretch>
+                      <a:fillRect/>
+                    </a:stretch>
+                  </pic:blipFill>
+                  <pic:spPr>
+                    <a:xfrm>
+                      <a:off x="0" y="0"/>
+                      <a:ext cx="4152900" cy="2105025"/>
+                    </a:xfrm>
+                    <a:prstGeom prst="rect">
+                      <a:avLst/>
+                    </a:prstGeom>
+                  </pic:spPr>
+                </pic:pic>
+              </a:graphicData>
+            </a:graphic>
+          </wp:inline>
+        </w:drawing>
+      </w:r>
     </w:p>
     <w:p>
       <w:r>
@@ -2358,6 +2676,15 @@
           <w:szCs w:val="21"/>
         </w:rPr>
         <w:br/>
+      </w:r>
+      <w:r>
+        <w:rPr>
+          <w:rFonts w:ascii="Fira Code" w:eastAsia="Times New Roman" w:hAnsi="Fira Code" w:cs="Courier New"/>
+          <w:color w:val="89DDFF"/>
+          <w:sz w:val="21"/>
+          <w:szCs w:val="21"/>
+        </w:rPr>
+        <w:lastRenderedPageBreak/>
         <w:t xml:space="preserve">                    </w:t>
       </w:r>
       <w:proofErr w:type="spellStart"/>
@@ -2918,15 +3245,6 @@
           <w:szCs w:val="21"/>
         </w:rPr>
         <w:br/>
-      </w:r>
-      <w:r>
-        <w:rPr>
-          <w:rFonts w:ascii="Fira Code" w:eastAsia="Times New Roman" w:hAnsi="Fira Code" w:cs="Courier New"/>
-          <w:color w:val="89DDFF"/>
-          <w:sz w:val="21"/>
-          <w:szCs w:val="21"/>
-        </w:rPr>
-        <w:lastRenderedPageBreak/>
         <w:t xml:space="preserve">        </w:t>
       </w:r>
       <w:r>
@@ -3289,7 +3607,7 @@
                     <pic:cNvPicPr/>
                   </pic:nvPicPr>
                   <pic:blipFill rotWithShape="1">
-                    <a:blip r:embed="rId4"/>
+                    <a:blip r:embed="rId10"/>
                     <a:srcRect r="47009"/>
                     <a:stretch/>
                   </pic:blipFill>
@@ -3449,6 +3767,7 @@
           <w:sz w:val="21"/>
           <w:szCs w:val="21"/>
         </w:rPr>
+        <w:lastRenderedPageBreak/>
         <w:t xml:space="preserve">import </w:t>
       </w:r>
       <w:r>
@@ -3828,15 +4147,6 @@
           <w:szCs w:val="21"/>
         </w:rPr>
         <w:br/>
-      </w:r>
-      <w:r>
-        <w:rPr>
-          <w:rFonts w:ascii="Fira Code" w:hAnsi="Fira Code"/>
-          <w:color w:val="C3E88D"/>
-          <w:sz w:val="21"/>
-          <w:szCs w:val="21"/>
-        </w:rPr>
-        <w:lastRenderedPageBreak/>
         <w:t xml:space="preserve">    </w:t>
       </w:r>
       <w:proofErr w:type="spellStart"/>
@@ -4121,7 +4431,7 @@
                     <pic:cNvPicPr/>
                   </pic:nvPicPr>
                   <pic:blipFill>
-                    <a:blip r:embed="rId5"/>
+                    <a:blip r:embed="rId11"/>
                     <a:stretch>
                       <a:fillRect/>
                     </a:stretch>
@@ -4158,8 +4468,1645 @@
       <w:r>
         <w:t>Question 8</w:t>
       </w:r>
-      <w:bookmarkStart w:id="0" w:name="_GoBack"/>
-      <w:bookmarkEnd w:id="0"/>
+    </w:p>
+    <w:p/>
+    <w:p>
+      <w:r>
+        <w:t>Convert input_q8.dat into a string and use python’s string counter method to count each letter in the alphabet.</w:t>
+      </w:r>
+    </w:p>
+    <w:p/>
+    <w:p>
+      <w:pPr>
+        <w:shd w:val="clear" w:color="auto" w:fill="212121"/>
+        <w:tabs>
+          <w:tab w:val="left" w:pos="916"/>
+          <w:tab w:val="left" w:pos="1832"/>
+          <w:tab w:val="left" w:pos="2748"/>
+          <w:tab w:val="left" w:pos="3664"/>
+          <w:tab w:val="left" w:pos="4580"/>
+          <w:tab w:val="left" w:pos="5496"/>
+          <w:tab w:val="left" w:pos="6412"/>
+          <w:tab w:val="left" w:pos="7328"/>
+          <w:tab w:val="left" w:pos="8244"/>
+          <w:tab w:val="left" w:pos="9160"/>
+          <w:tab w:val="left" w:pos="10076"/>
+          <w:tab w:val="left" w:pos="10992"/>
+          <w:tab w:val="left" w:pos="11908"/>
+          <w:tab w:val="left" w:pos="12824"/>
+          <w:tab w:val="left" w:pos="13740"/>
+          <w:tab w:val="left" w:pos="14656"/>
+        </w:tabs>
+        <w:spacing w:after="0" w:line="240" w:lineRule="auto"/>
+        <w:rPr>
+          <w:rFonts w:ascii="Fira Code" w:eastAsia="Times New Roman" w:hAnsi="Fira Code" w:cs="Courier New"/>
+          <w:color w:val="EEFFFF"/>
+          <w:sz w:val="21"/>
+          <w:szCs w:val="21"/>
+        </w:rPr>
+      </w:pPr>
+      <w:r>
+        <w:rPr>
+          <w:rFonts w:ascii="Fira Code" w:eastAsia="Times New Roman" w:hAnsi="Fira Code" w:cs="Courier New"/>
+          <w:i/>
+          <w:iCs/>
+          <w:color w:val="4A4A4A"/>
+          <w:sz w:val="21"/>
+          <w:szCs w:val="21"/>
+        </w:rPr>
+        <w:t>"""</w:t>
+      </w:r>
+      <w:r>
+        <w:rPr>
+          <w:rFonts w:ascii="Fira Code" w:eastAsia="Times New Roman" w:hAnsi="Fira Code" w:cs="Courier New"/>
+          <w:i/>
+          <w:iCs/>
+          <w:color w:val="4A4A4A"/>
+          <w:sz w:val="21"/>
+          <w:szCs w:val="21"/>
+        </w:rPr>
+        <w:br/>
+        <w:t xml:space="preserve">    Question 8</w:t>
+      </w:r>
+      <w:r>
+        <w:rPr>
+          <w:rFonts w:ascii="Fira Code" w:eastAsia="Times New Roman" w:hAnsi="Fira Code" w:cs="Courier New"/>
+          <w:i/>
+          <w:iCs/>
+          <w:color w:val="4A4A4A"/>
+          <w:sz w:val="21"/>
+          <w:szCs w:val="21"/>
+        </w:rPr>
+        <w:br/>
+        <w:t xml:space="preserve">    Python</w:t>
+      </w:r>
+      <w:r>
+        <w:rPr>
+          <w:rFonts w:ascii="Fira Code" w:eastAsia="Times New Roman" w:hAnsi="Fira Code" w:cs="Courier New"/>
+          <w:i/>
+          <w:iCs/>
+          <w:color w:val="4A4A4A"/>
+          <w:sz w:val="21"/>
+          <w:szCs w:val="21"/>
+        </w:rPr>
+        <w:br/>
+        <w:t xml:space="preserve">    Adam </w:t>
+      </w:r>
+      <w:proofErr w:type="spellStart"/>
+      <w:r>
+        <w:rPr>
+          <w:rFonts w:ascii="Fira Code" w:eastAsia="Times New Roman" w:hAnsi="Fira Code" w:cs="Courier New"/>
+          <w:i/>
+          <w:iCs/>
+          <w:color w:val="4A4A4A"/>
+          <w:sz w:val="21"/>
+          <w:szCs w:val="21"/>
+        </w:rPr>
+        <w:t>Giaccaglia</w:t>
+      </w:r>
+      <w:proofErr w:type="spellEnd"/>
+      <w:r>
+        <w:rPr>
+          <w:rFonts w:ascii="Fira Code" w:eastAsia="Times New Roman" w:hAnsi="Fira Code" w:cs="Courier New"/>
+          <w:i/>
+          <w:iCs/>
+          <w:color w:val="4A4A4A"/>
+          <w:sz w:val="21"/>
+          <w:szCs w:val="21"/>
+        </w:rPr>
+        <w:br/>
+        <w:t>"""</w:t>
+      </w:r>
+      <w:r>
+        <w:rPr>
+          <w:rFonts w:ascii="Fira Code" w:eastAsia="Times New Roman" w:hAnsi="Fira Code" w:cs="Courier New"/>
+          <w:i/>
+          <w:iCs/>
+          <w:color w:val="4A4A4A"/>
+          <w:sz w:val="21"/>
+          <w:szCs w:val="21"/>
+        </w:rPr>
+        <w:br/>
+      </w:r>
+      <w:r>
+        <w:rPr>
+          <w:rFonts w:ascii="Fira Code" w:eastAsia="Times New Roman" w:hAnsi="Fira Code" w:cs="Courier New"/>
+          <w:i/>
+          <w:iCs/>
+          <w:color w:val="4A4A4A"/>
+          <w:sz w:val="21"/>
+          <w:szCs w:val="21"/>
+        </w:rPr>
+        <w:br/>
+      </w:r>
+      <w:r>
+        <w:rPr>
+          <w:rFonts w:ascii="Fira Code" w:eastAsia="Times New Roman" w:hAnsi="Fira Code" w:cs="Courier New"/>
+          <w:i/>
+          <w:iCs/>
+          <w:color w:val="C792EA"/>
+          <w:sz w:val="21"/>
+          <w:szCs w:val="21"/>
+        </w:rPr>
+        <w:t xml:space="preserve">if </w:t>
+      </w:r>
+      <w:r>
+        <w:rPr>
+          <w:rFonts w:ascii="Fira Code" w:eastAsia="Times New Roman" w:hAnsi="Fira Code" w:cs="Courier New"/>
+          <w:color w:val="EEFFFF"/>
+          <w:sz w:val="21"/>
+          <w:szCs w:val="21"/>
+        </w:rPr>
+        <w:t xml:space="preserve">__name__ </w:t>
+      </w:r>
+      <w:r>
+        <w:rPr>
+          <w:rFonts w:ascii="Fira Code" w:eastAsia="Times New Roman" w:hAnsi="Fira Code" w:cs="Courier New"/>
+          <w:color w:val="89DDFF"/>
+          <w:sz w:val="21"/>
+          <w:szCs w:val="21"/>
+        </w:rPr>
+        <w:t xml:space="preserve">== </w:t>
+      </w:r>
+      <w:r>
+        <w:rPr>
+          <w:rFonts w:ascii="Fira Code" w:eastAsia="Times New Roman" w:hAnsi="Fira Code" w:cs="Courier New"/>
+          <w:color w:val="C3E88D"/>
+          <w:sz w:val="21"/>
+          <w:szCs w:val="21"/>
+        </w:rPr>
+        <w:t>"__main__"</w:t>
+      </w:r>
+      <w:r>
+        <w:rPr>
+          <w:rFonts w:ascii="Fira Code" w:eastAsia="Times New Roman" w:hAnsi="Fira Code" w:cs="Courier New"/>
+          <w:color w:val="89DDFF"/>
+          <w:sz w:val="21"/>
+          <w:szCs w:val="21"/>
+        </w:rPr>
+        <w:t>:</w:t>
+      </w:r>
+      <w:r>
+        <w:rPr>
+          <w:rFonts w:ascii="Fira Code" w:eastAsia="Times New Roman" w:hAnsi="Fira Code" w:cs="Courier New"/>
+          <w:color w:val="89DDFF"/>
+          <w:sz w:val="21"/>
+          <w:szCs w:val="21"/>
+        </w:rPr>
+        <w:br/>
+        <w:t xml:space="preserve">    </w:t>
+      </w:r>
+      <w:r>
+        <w:rPr>
+          <w:rFonts w:ascii="Fira Code" w:eastAsia="Times New Roman" w:hAnsi="Fira Code" w:cs="Courier New"/>
+          <w:color w:val="EEFFFF"/>
+          <w:sz w:val="21"/>
+          <w:szCs w:val="21"/>
+        </w:rPr>
+        <w:t xml:space="preserve">f </w:t>
+      </w:r>
+      <w:r>
+        <w:rPr>
+          <w:rFonts w:ascii="Fira Code" w:eastAsia="Times New Roman" w:hAnsi="Fira Code" w:cs="Courier New"/>
+          <w:color w:val="89DDFF"/>
+          <w:sz w:val="21"/>
+          <w:szCs w:val="21"/>
+        </w:rPr>
+        <w:t xml:space="preserve">= </w:t>
+      </w:r>
+      <w:r>
+        <w:rPr>
+          <w:rFonts w:ascii="Fira Code" w:eastAsia="Times New Roman" w:hAnsi="Fira Code" w:cs="Courier New"/>
+          <w:color w:val="82AAFF"/>
+          <w:sz w:val="21"/>
+          <w:szCs w:val="21"/>
+        </w:rPr>
+        <w:t>open</w:t>
+      </w:r>
+      <w:r>
+        <w:rPr>
+          <w:rFonts w:ascii="Fira Code" w:eastAsia="Times New Roman" w:hAnsi="Fira Code" w:cs="Courier New"/>
+          <w:color w:val="89DDFF"/>
+          <w:sz w:val="21"/>
+          <w:szCs w:val="21"/>
+        </w:rPr>
+        <w:t>(</w:t>
+      </w:r>
+      <w:r>
+        <w:rPr>
+          <w:rFonts w:ascii="Fira Code" w:eastAsia="Times New Roman" w:hAnsi="Fira Code" w:cs="Courier New"/>
+          <w:color w:val="C3E88D"/>
+          <w:sz w:val="21"/>
+          <w:szCs w:val="21"/>
+        </w:rPr>
+        <w:t>'input_q8.dat'</w:t>
+      </w:r>
+      <w:r>
+        <w:rPr>
+          <w:rFonts w:ascii="Fira Code" w:eastAsia="Times New Roman" w:hAnsi="Fira Code" w:cs="Courier New"/>
+          <w:color w:val="89DDFF"/>
+          <w:sz w:val="21"/>
+          <w:szCs w:val="21"/>
+        </w:rPr>
+        <w:t xml:space="preserve">, </w:t>
+      </w:r>
+      <w:r>
+        <w:rPr>
+          <w:rFonts w:ascii="Fira Code" w:eastAsia="Times New Roman" w:hAnsi="Fira Code" w:cs="Courier New"/>
+          <w:color w:val="C3E88D"/>
+          <w:sz w:val="21"/>
+          <w:szCs w:val="21"/>
+        </w:rPr>
+        <w:t>'r'</w:t>
+      </w:r>
+      <w:r>
+        <w:rPr>
+          <w:rFonts w:ascii="Fira Code" w:eastAsia="Times New Roman" w:hAnsi="Fira Code" w:cs="Courier New"/>
+          <w:color w:val="89DDFF"/>
+          <w:sz w:val="21"/>
+          <w:szCs w:val="21"/>
+        </w:rPr>
+        <w:t>)</w:t>
+      </w:r>
+      <w:r>
+        <w:rPr>
+          <w:rFonts w:ascii="Fira Code" w:eastAsia="Times New Roman" w:hAnsi="Fira Code" w:cs="Courier New"/>
+          <w:color w:val="89DDFF"/>
+          <w:sz w:val="21"/>
+          <w:szCs w:val="21"/>
+        </w:rPr>
+        <w:br/>
+      </w:r>
+      <w:r>
+        <w:rPr>
+          <w:rFonts w:ascii="Fira Code" w:eastAsia="Times New Roman" w:hAnsi="Fira Code" w:cs="Courier New"/>
+          <w:color w:val="89DDFF"/>
+          <w:sz w:val="21"/>
+          <w:szCs w:val="21"/>
+        </w:rPr>
+        <w:lastRenderedPageBreak/>
+        <w:t xml:space="preserve">    </w:t>
+      </w:r>
+      <w:proofErr w:type="spellStart"/>
+      <w:r>
+        <w:rPr>
+          <w:rFonts w:ascii="Fira Code" w:eastAsia="Times New Roman" w:hAnsi="Fira Code" w:cs="Courier New"/>
+          <w:color w:val="EEFFFF"/>
+          <w:sz w:val="21"/>
+          <w:szCs w:val="21"/>
+        </w:rPr>
+        <w:t>combinedStr</w:t>
+      </w:r>
+      <w:proofErr w:type="spellEnd"/>
+      <w:r>
+        <w:rPr>
+          <w:rFonts w:ascii="Fira Code" w:eastAsia="Times New Roman" w:hAnsi="Fira Code" w:cs="Courier New"/>
+          <w:color w:val="EEFFFF"/>
+          <w:sz w:val="21"/>
+          <w:szCs w:val="21"/>
+        </w:rPr>
+        <w:t xml:space="preserve"> </w:t>
+      </w:r>
+      <w:r>
+        <w:rPr>
+          <w:rFonts w:ascii="Fira Code" w:eastAsia="Times New Roman" w:hAnsi="Fira Code" w:cs="Courier New"/>
+          <w:color w:val="89DDFF"/>
+          <w:sz w:val="21"/>
+          <w:szCs w:val="21"/>
+        </w:rPr>
+        <w:t xml:space="preserve">= </w:t>
+      </w:r>
+      <w:r>
+        <w:rPr>
+          <w:rFonts w:ascii="Fira Code" w:eastAsia="Times New Roman" w:hAnsi="Fira Code" w:cs="Courier New"/>
+          <w:color w:val="C3E88D"/>
+          <w:sz w:val="21"/>
+          <w:szCs w:val="21"/>
+        </w:rPr>
+        <w:t>''</w:t>
+      </w:r>
+      <w:r>
+        <w:rPr>
+          <w:rFonts w:ascii="Fira Code" w:eastAsia="Times New Roman" w:hAnsi="Fira Code" w:cs="Courier New"/>
+          <w:color w:val="C3E88D"/>
+          <w:sz w:val="21"/>
+          <w:szCs w:val="21"/>
+        </w:rPr>
+        <w:br/>
+        <w:t xml:space="preserve">    </w:t>
+      </w:r>
+      <w:r>
+        <w:rPr>
+          <w:rFonts w:ascii="Fira Code" w:eastAsia="Times New Roman" w:hAnsi="Fira Code" w:cs="Courier New"/>
+          <w:i/>
+          <w:iCs/>
+          <w:color w:val="C792EA"/>
+          <w:sz w:val="21"/>
+          <w:szCs w:val="21"/>
+        </w:rPr>
+        <w:t xml:space="preserve">for </w:t>
+      </w:r>
+      <w:r>
+        <w:rPr>
+          <w:rFonts w:ascii="Fira Code" w:eastAsia="Times New Roman" w:hAnsi="Fira Code" w:cs="Courier New"/>
+          <w:color w:val="EEFFFF"/>
+          <w:sz w:val="21"/>
+          <w:szCs w:val="21"/>
+        </w:rPr>
+        <w:t xml:space="preserve">line </w:t>
+      </w:r>
+      <w:r>
+        <w:rPr>
+          <w:rFonts w:ascii="Fira Code" w:eastAsia="Times New Roman" w:hAnsi="Fira Code" w:cs="Courier New"/>
+          <w:i/>
+          <w:iCs/>
+          <w:color w:val="C792EA"/>
+          <w:sz w:val="21"/>
+          <w:szCs w:val="21"/>
+        </w:rPr>
+        <w:t xml:space="preserve">in </w:t>
+      </w:r>
+      <w:r>
+        <w:rPr>
+          <w:rFonts w:ascii="Fira Code" w:eastAsia="Times New Roman" w:hAnsi="Fira Code" w:cs="Courier New"/>
+          <w:color w:val="EEFFFF"/>
+          <w:sz w:val="21"/>
+          <w:szCs w:val="21"/>
+        </w:rPr>
+        <w:t>f</w:t>
+      </w:r>
+      <w:r>
+        <w:rPr>
+          <w:rFonts w:ascii="Fira Code" w:eastAsia="Times New Roman" w:hAnsi="Fira Code" w:cs="Courier New"/>
+          <w:color w:val="89DDFF"/>
+          <w:sz w:val="21"/>
+          <w:szCs w:val="21"/>
+        </w:rPr>
+        <w:t>:</w:t>
+      </w:r>
+      <w:r>
+        <w:rPr>
+          <w:rFonts w:ascii="Fira Code" w:eastAsia="Times New Roman" w:hAnsi="Fira Code" w:cs="Courier New"/>
+          <w:color w:val="89DDFF"/>
+          <w:sz w:val="21"/>
+          <w:szCs w:val="21"/>
+        </w:rPr>
+        <w:br/>
+        <w:t xml:space="preserve">        </w:t>
+      </w:r>
+      <w:proofErr w:type="spellStart"/>
+      <w:r>
+        <w:rPr>
+          <w:rFonts w:ascii="Fira Code" w:eastAsia="Times New Roman" w:hAnsi="Fira Code" w:cs="Courier New"/>
+          <w:color w:val="EEFFFF"/>
+          <w:sz w:val="21"/>
+          <w:szCs w:val="21"/>
+        </w:rPr>
+        <w:t>combinedStr</w:t>
+      </w:r>
+      <w:proofErr w:type="spellEnd"/>
+      <w:r>
+        <w:rPr>
+          <w:rFonts w:ascii="Fira Code" w:eastAsia="Times New Roman" w:hAnsi="Fira Code" w:cs="Courier New"/>
+          <w:color w:val="EEFFFF"/>
+          <w:sz w:val="21"/>
+          <w:szCs w:val="21"/>
+        </w:rPr>
+        <w:t xml:space="preserve"> </w:t>
+      </w:r>
+      <w:r>
+        <w:rPr>
+          <w:rFonts w:ascii="Fira Code" w:eastAsia="Times New Roman" w:hAnsi="Fira Code" w:cs="Courier New"/>
+          <w:color w:val="89DDFF"/>
+          <w:sz w:val="21"/>
+          <w:szCs w:val="21"/>
+        </w:rPr>
+        <w:t xml:space="preserve">+= </w:t>
+      </w:r>
+      <w:r>
+        <w:rPr>
+          <w:rFonts w:ascii="Fira Code" w:eastAsia="Times New Roman" w:hAnsi="Fira Code" w:cs="Courier New"/>
+          <w:color w:val="EEFFFF"/>
+          <w:sz w:val="21"/>
+          <w:szCs w:val="21"/>
+        </w:rPr>
+        <w:t>line</w:t>
+      </w:r>
+      <w:r>
+        <w:rPr>
+          <w:rFonts w:ascii="Fira Code" w:eastAsia="Times New Roman" w:hAnsi="Fira Code" w:cs="Courier New"/>
+          <w:color w:val="EEFFFF"/>
+          <w:sz w:val="21"/>
+          <w:szCs w:val="21"/>
+        </w:rPr>
+        <w:br/>
+        <w:t xml:space="preserve">    </w:t>
+      </w:r>
+      <w:proofErr w:type="spellStart"/>
+      <w:r>
+        <w:rPr>
+          <w:rFonts w:ascii="Fira Code" w:eastAsia="Times New Roman" w:hAnsi="Fira Code" w:cs="Courier New"/>
+          <w:color w:val="EEFFFF"/>
+          <w:sz w:val="21"/>
+          <w:szCs w:val="21"/>
+        </w:rPr>
+        <w:t>combinedStr</w:t>
+      </w:r>
+      <w:proofErr w:type="spellEnd"/>
+      <w:r>
+        <w:rPr>
+          <w:rFonts w:ascii="Fira Code" w:eastAsia="Times New Roman" w:hAnsi="Fira Code" w:cs="Courier New"/>
+          <w:color w:val="EEFFFF"/>
+          <w:sz w:val="21"/>
+          <w:szCs w:val="21"/>
+        </w:rPr>
+        <w:t xml:space="preserve"> </w:t>
+      </w:r>
+      <w:r>
+        <w:rPr>
+          <w:rFonts w:ascii="Fira Code" w:eastAsia="Times New Roman" w:hAnsi="Fira Code" w:cs="Courier New"/>
+          <w:color w:val="89DDFF"/>
+          <w:sz w:val="21"/>
+          <w:szCs w:val="21"/>
+        </w:rPr>
+        <w:t xml:space="preserve">= </w:t>
+      </w:r>
+      <w:proofErr w:type="spellStart"/>
+      <w:r>
+        <w:rPr>
+          <w:rFonts w:ascii="Fira Code" w:eastAsia="Times New Roman" w:hAnsi="Fira Code" w:cs="Courier New"/>
+          <w:color w:val="EEFFFF"/>
+          <w:sz w:val="21"/>
+          <w:szCs w:val="21"/>
+        </w:rPr>
+        <w:t>combinedStr</w:t>
+      </w:r>
+      <w:r>
+        <w:rPr>
+          <w:rFonts w:ascii="Fira Code" w:eastAsia="Times New Roman" w:hAnsi="Fira Code" w:cs="Courier New"/>
+          <w:color w:val="89DDFF"/>
+          <w:sz w:val="21"/>
+          <w:szCs w:val="21"/>
+        </w:rPr>
+        <w:t>.</w:t>
+      </w:r>
+      <w:r>
+        <w:rPr>
+          <w:rFonts w:ascii="Fira Code" w:eastAsia="Times New Roman" w:hAnsi="Fira Code" w:cs="Courier New"/>
+          <w:color w:val="EEFFFF"/>
+          <w:sz w:val="21"/>
+          <w:szCs w:val="21"/>
+        </w:rPr>
+        <w:t>lower</w:t>
+      </w:r>
+      <w:proofErr w:type="spellEnd"/>
+      <w:r>
+        <w:rPr>
+          <w:rFonts w:ascii="Fira Code" w:eastAsia="Times New Roman" w:hAnsi="Fira Code" w:cs="Courier New"/>
+          <w:color w:val="89DDFF"/>
+          <w:sz w:val="21"/>
+          <w:szCs w:val="21"/>
+        </w:rPr>
+        <w:t>()</w:t>
+      </w:r>
+      <w:r>
+        <w:rPr>
+          <w:rFonts w:ascii="Fira Code" w:eastAsia="Times New Roman" w:hAnsi="Fira Code" w:cs="Courier New"/>
+          <w:color w:val="89DDFF"/>
+          <w:sz w:val="21"/>
+          <w:szCs w:val="21"/>
+        </w:rPr>
+        <w:br/>
+      </w:r>
+      <w:r>
+        <w:rPr>
+          <w:rFonts w:ascii="Fira Code" w:eastAsia="Times New Roman" w:hAnsi="Fira Code" w:cs="Courier New"/>
+          <w:color w:val="89DDFF"/>
+          <w:sz w:val="21"/>
+          <w:szCs w:val="21"/>
+        </w:rPr>
+        <w:br/>
+        <w:t xml:space="preserve">    </w:t>
+      </w:r>
+      <w:r>
+        <w:rPr>
+          <w:rFonts w:ascii="Fira Code" w:eastAsia="Times New Roman" w:hAnsi="Fira Code" w:cs="Courier New"/>
+          <w:color w:val="EEFFFF"/>
+          <w:sz w:val="21"/>
+          <w:szCs w:val="21"/>
+        </w:rPr>
+        <w:t xml:space="preserve">alpha </w:t>
+      </w:r>
+      <w:r>
+        <w:rPr>
+          <w:rFonts w:ascii="Fira Code" w:eastAsia="Times New Roman" w:hAnsi="Fira Code" w:cs="Courier New"/>
+          <w:color w:val="89DDFF"/>
+          <w:sz w:val="21"/>
+          <w:szCs w:val="21"/>
+        </w:rPr>
+        <w:t>= [</w:t>
+      </w:r>
+      <w:r>
+        <w:rPr>
+          <w:rFonts w:ascii="Fira Code" w:eastAsia="Times New Roman" w:hAnsi="Fira Code" w:cs="Courier New"/>
+          <w:color w:val="C3E88D"/>
+          <w:sz w:val="21"/>
+          <w:szCs w:val="21"/>
+        </w:rPr>
+        <w:t>'a'</w:t>
+      </w:r>
+      <w:r>
+        <w:rPr>
+          <w:rFonts w:ascii="Fira Code" w:eastAsia="Times New Roman" w:hAnsi="Fira Code" w:cs="Courier New"/>
+          <w:color w:val="89DDFF"/>
+          <w:sz w:val="21"/>
+          <w:szCs w:val="21"/>
+        </w:rPr>
+        <w:t xml:space="preserve">, </w:t>
+      </w:r>
+      <w:r>
+        <w:rPr>
+          <w:rFonts w:ascii="Fira Code" w:eastAsia="Times New Roman" w:hAnsi="Fira Code" w:cs="Courier New"/>
+          <w:color w:val="C3E88D"/>
+          <w:sz w:val="21"/>
+          <w:szCs w:val="21"/>
+        </w:rPr>
+        <w:t>'b'</w:t>
+      </w:r>
+      <w:r>
+        <w:rPr>
+          <w:rFonts w:ascii="Fira Code" w:eastAsia="Times New Roman" w:hAnsi="Fira Code" w:cs="Courier New"/>
+          <w:color w:val="89DDFF"/>
+          <w:sz w:val="21"/>
+          <w:szCs w:val="21"/>
+        </w:rPr>
+        <w:t xml:space="preserve">, </w:t>
+      </w:r>
+      <w:r>
+        <w:rPr>
+          <w:rFonts w:ascii="Fira Code" w:eastAsia="Times New Roman" w:hAnsi="Fira Code" w:cs="Courier New"/>
+          <w:color w:val="C3E88D"/>
+          <w:sz w:val="21"/>
+          <w:szCs w:val="21"/>
+        </w:rPr>
+        <w:t>'c'</w:t>
+      </w:r>
+      <w:r>
+        <w:rPr>
+          <w:rFonts w:ascii="Fira Code" w:eastAsia="Times New Roman" w:hAnsi="Fira Code" w:cs="Courier New"/>
+          <w:color w:val="89DDFF"/>
+          <w:sz w:val="21"/>
+          <w:szCs w:val="21"/>
+        </w:rPr>
+        <w:t xml:space="preserve">, </w:t>
+      </w:r>
+      <w:r>
+        <w:rPr>
+          <w:rFonts w:ascii="Fira Code" w:eastAsia="Times New Roman" w:hAnsi="Fira Code" w:cs="Courier New"/>
+          <w:color w:val="C3E88D"/>
+          <w:sz w:val="21"/>
+          <w:szCs w:val="21"/>
+        </w:rPr>
+        <w:t>'d'</w:t>
+      </w:r>
+      <w:r>
+        <w:rPr>
+          <w:rFonts w:ascii="Fira Code" w:eastAsia="Times New Roman" w:hAnsi="Fira Code" w:cs="Courier New"/>
+          <w:color w:val="89DDFF"/>
+          <w:sz w:val="21"/>
+          <w:szCs w:val="21"/>
+        </w:rPr>
+        <w:t xml:space="preserve">, </w:t>
+      </w:r>
+      <w:r>
+        <w:rPr>
+          <w:rFonts w:ascii="Fira Code" w:eastAsia="Times New Roman" w:hAnsi="Fira Code" w:cs="Courier New"/>
+          <w:color w:val="C3E88D"/>
+          <w:sz w:val="21"/>
+          <w:szCs w:val="21"/>
+        </w:rPr>
+        <w:t>'e'</w:t>
+      </w:r>
+      <w:r>
+        <w:rPr>
+          <w:rFonts w:ascii="Fira Code" w:eastAsia="Times New Roman" w:hAnsi="Fira Code" w:cs="Courier New"/>
+          <w:color w:val="89DDFF"/>
+          <w:sz w:val="21"/>
+          <w:szCs w:val="21"/>
+        </w:rPr>
+        <w:t xml:space="preserve">, </w:t>
+      </w:r>
+      <w:r>
+        <w:rPr>
+          <w:rFonts w:ascii="Fira Code" w:eastAsia="Times New Roman" w:hAnsi="Fira Code" w:cs="Courier New"/>
+          <w:color w:val="C3E88D"/>
+          <w:sz w:val="21"/>
+          <w:szCs w:val="21"/>
+        </w:rPr>
+        <w:t>'f'</w:t>
+      </w:r>
+      <w:r>
+        <w:rPr>
+          <w:rFonts w:ascii="Fira Code" w:eastAsia="Times New Roman" w:hAnsi="Fira Code" w:cs="Courier New"/>
+          <w:color w:val="89DDFF"/>
+          <w:sz w:val="21"/>
+          <w:szCs w:val="21"/>
+        </w:rPr>
+        <w:t xml:space="preserve">, </w:t>
+      </w:r>
+      <w:r>
+        <w:rPr>
+          <w:rFonts w:ascii="Fira Code" w:eastAsia="Times New Roman" w:hAnsi="Fira Code" w:cs="Courier New"/>
+          <w:color w:val="C3E88D"/>
+          <w:sz w:val="21"/>
+          <w:szCs w:val="21"/>
+        </w:rPr>
+        <w:t>'g'</w:t>
+      </w:r>
+      <w:r>
+        <w:rPr>
+          <w:rFonts w:ascii="Fira Code" w:eastAsia="Times New Roman" w:hAnsi="Fira Code" w:cs="Courier New"/>
+          <w:color w:val="89DDFF"/>
+          <w:sz w:val="21"/>
+          <w:szCs w:val="21"/>
+        </w:rPr>
+        <w:t xml:space="preserve">, </w:t>
+      </w:r>
+      <w:r>
+        <w:rPr>
+          <w:rFonts w:ascii="Fira Code" w:eastAsia="Times New Roman" w:hAnsi="Fira Code" w:cs="Courier New"/>
+          <w:color w:val="C3E88D"/>
+          <w:sz w:val="21"/>
+          <w:szCs w:val="21"/>
+        </w:rPr>
+        <w:t>'h'</w:t>
+      </w:r>
+      <w:r>
+        <w:rPr>
+          <w:rFonts w:ascii="Fira Code" w:eastAsia="Times New Roman" w:hAnsi="Fira Code" w:cs="Courier New"/>
+          <w:color w:val="89DDFF"/>
+          <w:sz w:val="21"/>
+          <w:szCs w:val="21"/>
+        </w:rPr>
+        <w:t xml:space="preserve">, </w:t>
+      </w:r>
+      <w:r>
+        <w:rPr>
+          <w:rFonts w:ascii="Fira Code" w:eastAsia="Times New Roman" w:hAnsi="Fira Code" w:cs="Courier New"/>
+          <w:color w:val="C3E88D"/>
+          <w:sz w:val="21"/>
+          <w:szCs w:val="21"/>
+        </w:rPr>
+        <w:t>'</w:t>
+      </w:r>
+      <w:proofErr w:type="spellStart"/>
+      <w:r>
+        <w:rPr>
+          <w:rFonts w:ascii="Fira Code" w:eastAsia="Times New Roman" w:hAnsi="Fira Code" w:cs="Courier New"/>
+          <w:color w:val="C3E88D"/>
+          <w:sz w:val="21"/>
+          <w:szCs w:val="21"/>
+        </w:rPr>
+        <w:t>i</w:t>
+      </w:r>
+      <w:proofErr w:type="spellEnd"/>
+      <w:r>
+        <w:rPr>
+          <w:rFonts w:ascii="Fira Code" w:eastAsia="Times New Roman" w:hAnsi="Fira Code" w:cs="Courier New"/>
+          <w:color w:val="C3E88D"/>
+          <w:sz w:val="21"/>
+          <w:szCs w:val="21"/>
+        </w:rPr>
+        <w:t>'</w:t>
+      </w:r>
+      <w:r>
+        <w:rPr>
+          <w:rFonts w:ascii="Fira Code" w:eastAsia="Times New Roman" w:hAnsi="Fira Code" w:cs="Courier New"/>
+          <w:color w:val="89DDFF"/>
+          <w:sz w:val="21"/>
+          <w:szCs w:val="21"/>
+        </w:rPr>
+        <w:t xml:space="preserve">, </w:t>
+      </w:r>
+      <w:r>
+        <w:rPr>
+          <w:rFonts w:ascii="Fira Code" w:eastAsia="Times New Roman" w:hAnsi="Fira Code" w:cs="Courier New"/>
+          <w:color w:val="C3E88D"/>
+          <w:sz w:val="21"/>
+          <w:szCs w:val="21"/>
+        </w:rPr>
+        <w:t>'j'</w:t>
+      </w:r>
+      <w:r>
+        <w:rPr>
+          <w:rFonts w:ascii="Fira Code" w:eastAsia="Times New Roman" w:hAnsi="Fira Code" w:cs="Courier New"/>
+          <w:color w:val="89DDFF"/>
+          <w:sz w:val="21"/>
+          <w:szCs w:val="21"/>
+        </w:rPr>
+        <w:t xml:space="preserve">, </w:t>
+      </w:r>
+      <w:r>
+        <w:rPr>
+          <w:rFonts w:ascii="Fira Code" w:eastAsia="Times New Roman" w:hAnsi="Fira Code" w:cs="Courier New"/>
+          <w:color w:val="C3E88D"/>
+          <w:sz w:val="21"/>
+          <w:szCs w:val="21"/>
+        </w:rPr>
+        <w:t>'k'</w:t>
+      </w:r>
+      <w:r>
+        <w:rPr>
+          <w:rFonts w:ascii="Fira Code" w:eastAsia="Times New Roman" w:hAnsi="Fira Code" w:cs="Courier New"/>
+          <w:color w:val="89DDFF"/>
+          <w:sz w:val="21"/>
+          <w:szCs w:val="21"/>
+        </w:rPr>
+        <w:t xml:space="preserve">, </w:t>
+      </w:r>
+      <w:r>
+        <w:rPr>
+          <w:rFonts w:ascii="Fira Code" w:eastAsia="Times New Roman" w:hAnsi="Fira Code" w:cs="Courier New"/>
+          <w:color w:val="C3E88D"/>
+          <w:sz w:val="21"/>
+          <w:szCs w:val="21"/>
+        </w:rPr>
+        <w:t>'l'</w:t>
+      </w:r>
+      <w:r>
+        <w:rPr>
+          <w:rFonts w:ascii="Fira Code" w:eastAsia="Times New Roman" w:hAnsi="Fira Code" w:cs="Courier New"/>
+          <w:color w:val="89DDFF"/>
+          <w:sz w:val="21"/>
+          <w:szCs w:val="21"/>
+        </w:rPr>
+        <w:t xml:space="preserve">, </w:t>
+      </w:r>
+      <w:r>
+        <w:rPr>
+          <w:rFonts w:ascii="Fira Code" w:eastAsia="Times New Roman" w:hAnsi="Fira Code" w:cs="Courier New"/>
+          <w:color w:val="C3E88D"/>
+          <w:sz w:val="21"/>
+          <w:szCs w:val="21"/>
+        </w:rPr>
+        <w:t>'m'</w:t>
+      </w:r>
+      <w:r>
+        <w:rPr>
+          <w:rFonts w:ascii="Fira Code" w:eastAsia="Times New Roman" w:hAnsi="Fira Code" w:cs="Courier New"/>
+          <w:color w:val="89DDFF"/>
+          <w:sz w:val="21"/>
+          <w:szCs w:val="21"/>
+        </w:rPr>
+        <w:t xml:space="preserve">, </w:t>
+      </w:r>
+      <w:r>
+        <w:rPr>
+          <w:rFonts w:ascii="Fira Code" w:eastAsia="Times New Roman" w:hAnsi="Fira Code" w:cs="Courier New"/>
+          <w:color w:val="C3E88D"/>
+          <w:sz w:val="21"/>
+          <w:szCs w:val="21"/>
+        </w:rPr>
+        <w:t>'n'</w:t>
+      </w:r>
+      <w:r>
+        <w:rPr>
+          <w:rFonts w:ascii="Fira Code" w:eastAsia="Times New Roman" w:hAnsi="Fira Code" w:cs="Courier New"/>
+          <w:color w:val="89DDFF"/>
+          <w:sz w:val="21"/>
+          <w:szCs w:val="21"/>
+        </w:rPr>
+        <w:t xml:space="preserve">, </w:t>
+      </w:r>
+      <w:r>
+        <w:rPr>
+          <w:rFonts w:ascii="Fira Code" w:eastAsia="Times New Roman" w:hAnsi="Fira Code" w:cs="Courier New"/>
+          <w:color w:val="C3E88D"/>
+          <w:sz w:val="21"/>
+          <w:szCs w:val="21"/>
+        </w:rPr>
+        <w:t>'o'</w:t>
+      </w:r>
+      <w:r>
+        <w:rPr>
+          <w:rFonts w:ascii="Fira Code" w:eastAsia="Times New Roman" w:hAnsi="Fira Code" w:cs="Courier New"/>
+          <w:color w:val="89DDFF"/>
+          <w:sz w:val="21"/>
+          <w:szCs w:val="21"/>
+        </w:rPr>
+        <w:t xml:space="preserve">, </w:t>
+      </w:r>
+      <w:r>
+        <w:rPr>
+          <w:rFonts w:ascii="Fira Code" w:eastAsia="Times New Roman" w:hAnsi="Fira Code" w:cs="Courier New"/>
+          <w:color w:val="C3E88D"/>
+          <w:sz w:val="21"/>
+          <w:szCs w:val="21"/>
+        </w:rPr>
+        <w:t>'p'</w:t>
+      </w:r>
+      <w:r>
+        <w:rPr>
+          <w:rFonts w:ascii="Fira Code" w:eastAsia="Times New Roman" w:hAnsi="Fira Code" w:cs="Courier New"/>
+          <w:color w:val="89DDFF"/>
+          <w:sz w:val="21"/>
+          <w:szCs w:val="21"/>
+        </w:rPr>
+        <w:t xml:space="preserve">, </w:t>
+      </w:r>
+      <w:r>
+        <w:rPr>
+          <w:rFonts w:ascii="Fira Code" w:eastAsia="Times New Roman" w:hAnsi="Fira Code" w:cs="Courier New"/>
+          <w:color w:val="C3E88D"/>
+          <w:sz w:val="21"/>
+          <w:szCs w:val="21"/>
+        </w:rPr>
+        <w:t>'q'</w:t>
+      </w:r>
+      <w:r>
+        <w:rPr>
+          <w:rFonts w:ascii="Fira Code" w:eastAsia="Times New Roman" w:hAnsi="Fira Code" w:cs="Courier New"/>
+          <w:color w:val="89DDFF"/>
+          <w:sz w:val="21"/>
+          <w:szCs w:val="21"/>
+        </w:rPr>
+        <w:t xml:space="preserve">, </w:t>
+      </w:r>
+      <w:r>
+        <w:rPr>
+          <w:rFonts w:ascii="Fira Code" w:eastAsia="Times New Roman" w:hAnsi="Fira Code" w:cs="Courier New"/>
+          <w:color w:val="C3E88D"/>
+          <w:sz w:val="21"/>
+          <w:szCs w:val="21"/>
+        </w:rPr>
+        <w:t>'r'</w:t>
+      </w:r>
+      <w:r>
+        <w:rPr>
+          <w:rFonts w:ascii="Fira Code" w:eastAsia="Times New Roman" w:hAnsi="Fira Code" w:cs="Courier New"/>
+          <w:color w:val="89DDFF"/>
+          <w:sz w:val="21"/>
+          <w:szCs w:val="21"/>
+        </w:rPr>
+        <w:t xml:space="preserve">, </w:t>
+      </w:r>
+      <w:r>
+        <w:rPr>
+          <w:rFonts w:ascii="Fira Code" w:eastAsia="Times New Roman" w:hAnsi="Fira Code" w:cs="Courier New"/>
+          <w:color w:val="C3E88D"/>
+          <w:sz w:val="21"/>
+          <w:szCs w:val="21"/>
+        </w:rPr>
+        <w:t>'s'</w:t>
+      </w:r>
+      <w:r>
+        <w:rPr>
+          <w:rFonts w:ascii="Fira Code" w:eastAsia="Times New Roman" w:hAnsi="Fira Code" w:cs="Courier New"/>
+          <w:color w:val="89DDFF"/>
+          <w:sz w:val="21"/>
+          <w:szCs w:val="21"/>
+        </w:rPr>
+        <w:t xml:space="preserve">, </w:t>
+      </w:r>
+      <w:r>
+        <w:rPr>
+          <w:rFonts w:ascii="Fira Code" w:eastAsia="Times New Roman" w:hAnsi="Fira Code" w:cs="Courier New"/>
+          <w:color w:val="C3E88D"/>
+          <w:sz w:val="21"/>
+          <w:szCs w:val="21"/>
+        </w:rPr>
+        <w:t>'t'</w:t>
+      </w:r>
+      <w:r>
+        <w:rPr>
+          <w:rFonts w:ascii="Fira Code" w:eastAsia="Times New Roman" w:hAnsi="Fira Code" w:cs="Courier New"/>
+          <w:color w:val="89DDFF"/>
+          <w:sz w:val="21"/>
+          <w:szCs w:val="21"/>
+        </w:rPr>
+        <w:t xml:space="preserve">, </w:t>
+      </w:r>
+      <w:r>
+        <w:rPr>
+          <w:rFonts w:ascii="Fira Code" w:eastAsia="Times New Roman" w:hAnsi="Fira Code" w:cs="Courier New"/>
+          <w:color w:val="C3E88D"/>
+          <w:sz w:val="21"/>
+          <w:szCs w:val="21"/>
+        </w:rPr>
+        <w:t>'u'</w:t>
+      </w:r>
+      <w:r>
+        <w:rPr>
+          <w:rFonts w:ascii="Fira Code" w:eastAsia="Times New Roman" w:hAnsi="Fira Code" w:cs="Courier New"/>
+          <w:color w:val="89DDFF"/>
+          <w:sz w:val="21"/>
+          <w:szCs w:val="21"/>
+        </w:rPr>
+        <w:t xml:space="preserve">, </w:t>
+      </w:r>
+      <w:r>
+        <w:rPr>
+          <w:rFonts w:ascii="Fira Code" w:eastAsia="Times New Roman" w:hAnsi="Fira Code" w:cs="Courier New"/>
+          <w:color w:val="C3E88D"/>
+          <w:sz w:val="21"/>
+          <w:szCs w:val="21"/>
+        </w:rPr>
+        <w:t>'v'</w:t>
+      </w:r>
+      <w:r>
+        <w:rPr>
+          <w:rFonts w:ascii="Fira Code" w:eastAsia="Times New Roman" w:hAnsi="Fira Code" w:cs="Courier New"/>
+          <w:color w:val="89DDFF"/>
+          <w:sz w:val="21"/>
+          <w:szCs w:val="21"/>
+        </w:rPr>
+        <w:t xml:space="preserve">, </w:t>
+      </w:r>
+      <w:r>
+        <w:rPr>
+          <w:rFonts w:ascii="Fira Code" w:eastAsia="Times New Roman" w:hAnsi="Fira Code" w:cs="Courier New"/>
+          <w:color w:val="C3E88D"/>
+          <w:sz w:val="21"/>
+          <w:szCs w:val="21"/>
+        </w:rPr>
+        <w:t>'w'</w:t>
+      </w:r>
+      <w:r>
+        <w:rPr>
+          <w:rFonts w:ascii="Fira Code" w:eastAsia="Times New Roman" w:hAnsi="Fira Code" w:cs="Courier New"/>
+          <w:color w:val="89DDFF"/>
+          <w:sz w:val="21"/>
+          <w:szCs w:val="21"/>
+        </w:rPr>
+        <w:t xml:space="preserve">, </w:t>
+      </w:r>
+      <w:r>
+        <w:rPr>
+          <w:rFonts w:ascii="Fira Code" w:eastAsia="Times New Roman" w:hAnsi="Fira Code" w:cs="Courier New"/>
+          <w:color w:val="C3E88D"/>
+          <w:sz w:val="21"/>
+          <w:szCs w:val="21"/>
+        </w:rPr>
+        <w:t>'x'</w:t>
+      </w:r>
+      <w:r>
+        <w:rPr>
+          <w:rFonts w:ascii="Fira Code" w:eastAsia="Times New Roman" w:hAnsi="Fira Code" w:cs="Courier New"/>
+          <w:color w:val="89DDFF"/>
+          <w:sz w:val="21"/>
+          <w:szCs w:val="21"/>
+        </w:rPr>
+        <w:t xml:space="preserve">, </w:t>
+      </w:r>
+      <w:r>
+        <w:rPr>
+          <w:rFonts w:ascii="Fira Code" w:eastAsia="Times New Roman" w:hAnsi="Fira Code" w:cs="Courier New"/>
+          <w:color w:val="C3E88D"/>
+          <w:sz w:val="21"/>
+          <w:szCs w:val="21"/>
+        </w:rPr>
+        <w:t>'y'</w:t>
+      </w:r>
+      <w:r>
+        <w:rPr>
+          <w:rFonts w:ascii="Fira Code" w:eastAsia="Times New Roman" w:hAnsi="Fira Code" w:cs="Courier New"/>
+          <w:color w:val="89DDFF"/>
+          <w:sz w:val="21"/>
+          <w:szCs w:val="21"/>
+        </w:rPr>
+        <w:t xml:space="preserve">, </w:t>
+      </w:r>
+      <w:r>
+        <w:rPr>
+          <w:rFonts w:ascii="Fira Code" w:eastAsia="Times New Roman" w:hAnsi="Fira Code" w:cs="Courier New"/>
+          <w:color w:val="C3E88D"/>
+          <w:sz w:val="21"/>
+          <w:szCs w:val="21"/>
+        </w:rPr>
+        <w:t>'z'</w:t>
+      </w:r>
+      <w:r>
+        <w:rPr>
+          <w:rFonts w:ascii="Fira Code" w:eastAsia="Times New Roman" w:hAnsi="Fira Code" w:cs="Courier New"/>
+          <w:color w:val="89DDFF"/>
+          <w:sz w:val="21"/>
+          <w:szCs w:val="21"/>
+        </w:rPr>
+        <w:t>]</w:t>
+      </w:r>
+      <w:r>
+        <w:rPr>
+          <w:rFonts w:ascii="Fira Code" w:eastAsia="Times New Roman" w:hAnsi="Fira Code" w:cs="Courier New"/>
+          <w:color w:val="89DDFF"/>
+          <w:sz w:val="21"/>
+          <w:szCs w:val="21"/>
+        </w:rPr>
+        <w:br/>
+        <w:t xml:space="preserve">    </w:t>
+      </w:r>
+      <w:proofErr w:type="spellStart"/>
+      <w:r>
+        <w:rPr>
+          <w:rFonts w:ascii="Fira Code" w:eastAsia="Times New Roman" w:hAnsi="Fira Code" w:cs="Courier New"/>
+          <w:color w:val="EEFFFF"/>
+          <w:sz w:val="21"/>
+          <w:szCs w:val="21"/>
+        </w:rPr>
+        <w:t>countAlpha</w:t>
+      </w:r>
+      <w:proofErr w:type="spellEnd"/>
+      <w:r>
+        <w:rPr>
+          <w:rFonts w:ascii="Fira Code" w:eastAsia="Times New Roman" w:hAnsi="Fira Code" w:cs="Courier New"/>
+          <w:color w:val="EEFFFF"/>
+          <w:sz w:val="21"/>
+          <w:szCs w:val="21"/>
+        </w:rPr>
+        <w:t xml:space="preserve"> </w:t>
+      </w:r>
+      <w:r>
+        <w:rPr>
+          <w:rFonts w:ascii="Fira Code" w:eastAsia="Times New Roman" w:hAnsi="Fira Code" w:cs="Courier New"/>
+          <w:color w:val="89DDFF"/>
+          <w:sz w:val="21"/>
+          <w:szCs w:val="21"/>
+        </w:rPr>
+        <w:t>= []</w:t>
+      </w:r>
+      <w:r>
+        <w:rPr>
+          <w:rFonts w:ascii="Fira Code" w:eastAsia="Times New Roman" w:hAnsi="Fira Code" w:cs="Courier New"/>
+          <w:color w:val="89DDFF"/>
+          <w:sz w:val="21"/>
+          <w:szCs w:val="21"/>
+        </w:rPr>
+        <w:br/>
+        <w:t xml:space="preserve">    </w:t>
+      </w:r>
+      <w:r>
+        <w:rPr>
+          <w:rFonts w:ascii="Fira Code" w:eastAsia="Times New Roman" w:hAnsi="Fira Code" w:cs="Courier New"/>
+          <w:i/>
+          <w:iCs/>
+          <w:color w:val="C792EA"/>
+          <w:sz w:val="21"/>
+          <w:szCs w:val="21"/>
+        </w:rPr>
+        <w:t xml:space="preserve">for </w:t>
+      </w:r>
+      <w:r>
+        <w:rPr>
+          <w:rFonts w:ascii="Fira Code" w:eastAsia="Times New Roman" w:hAnsi="Fira Code" w:cs="Courier New"/>
+          <w:color w:val="EEFFFF"/>
+          <w:sz w:val="21"/>
+          <w:szCs w:val="21"/>
+        </w:rPr>
+        <w:t xml:space="preserve">char </w:t>
+      </w:r>
+      <w:r>
+        <w:rPr>
+          <w:rFonts w:ascii="Fira Code" w:eastAsia="Times New Roman" w:hAnsi="Fira Code" w:cs="Courier New"/>
+          <w:i/>
+          <w:iCs/>
+          <w:color w:val="C792EA"/>
+          <w:sz w:val="21"/>
+          <w:szCs w:val="21"/>
+        </w:rPr>
+        <w:t xml:space="preserve">in </w:t>
+      </w:r>
+      <w:r>
+        <w:rPr>
+          <w:rFonts w:ascii="Fira Code" w:eastAsia="Times New Roman" w:hAnsi="Fira Code" w:cs="Courier New"/>
+          <w:color w:val="EEFFFF"/>
+          <w:sz w:val="21"/>
+          <w:szCs w:val="21"/>
+        </w:rPr>
+        <w:t>alpha</w:t>
+      </w:r>
+      <w:r>
+        <w:rPr>
+          <w:rFonts w:ascii="Fira Code" w:eastAsia="Times New Roman" w:hAnsi="Fira Code" w:cs="Courier New"/>
+          <w:color w:val="89DDFF"/>
+          <w:sz w:val="21"/>
+          <w:szCs w:val="21"/>
+        </w:rPr>
+        <w:t>:</w:t>
+      </w:r>
+      <w:r>
+        <w:rPr>
+          <w:rFonts w:ascii="Fira Code" w:eastAsia="Times New Roman" w:hAnsi="Fira Code" w:cs="Courier New"/>
+          <w:color w:val="89DDFF"/>
+          <w:sz w:val="21"/>
+          <w:szCs w:val="21"/>
+        </w:rPr>
+        <w:br/>
+        <w:t xml:space="preserve">        </w:t>
+      </w:r>
+      <w:proofErr w:type="spellStart"/>
+      <w:r>
+        <w:rPr>
+          <w:rFonts w:ascii="Fira Code" w:eastAsia="Times New Roman" w:hAnsi="Fira Code" w:cs="Courier New"/>
+          <w:color w:val="EEFFFF"/>
+          <w:sz w:val="21"/>
+          <w:szCs w:val="21"/>
+        </w:rPr>
+        <w:t>countAlpha</w:t>
+      </w:r>
+      <w:r>
+        <w:rPr>
+          <w:rFonts w:ascii="Fira Code" w:eastAsia="Times New Roman" w:hAnsi="Fira Code" w:cs="Courier New"/>
+          <w:color w:val="89DDFF"/>
+          <w:sz w:val="21"/>
+          <w:szCs w:val="21"/>
+        </w:rPr>
+        <w:t>.</w:t>
+      </w:r>
+      <w:r>
+        <w:rPr>
+          <w:rFonts w:ascii="Fira Code" w:eastAsia="Times New Roman" w:hAnsi="Fira Code" w:cs="Courier New"/>
+          <w:color w:val="EEFFFF"/>
+          <w:sz w:val="21"/>
+          <w:szCs w:val="21"/>
+        </w:rPr>
+        <w:t>append</w:t>
+      </w:r>
+      <w:proofErr w:type="spellEnd"/>
+      <w:r>
+        <w:rPr>
+          <w:rFonts w:ascii="Fira Code" w:eastAsia="Times New Roman" w:hAnsi="Fira Code" w:cs="Courier New"/>
+          <w:color w:val="89DDFF"/>
+          <w:sz w:val="21"/>
+          <w:szCs w:val="21"/>
+        </w:rPr>
+        <w:t>(</w:t>
+      </w:r>
+      <w:r>
+        <w:rPr>
+          <w:rFonts w:ascii="Fira Code" w:eastAsia="Times New Roman" w:hAnsi="Fira Code" w:cs="Courier New"/>
+          <w:color w:val="EEFFFF"/>
+          <w:sz w:val="21"/>
+          <w:szCs w:val="21"/>
+        </w:rPr>
+        <w:t xml:space="preserve">char </w:t>
+      </w:r>
+      <w:r>
+        <w:rPr>
+          <w:rFonts w:ascii="Fira Code" w:eastAsia="Times New Roman" w:hAnsi="Fira Code" w:cs="Courier New"/>
+          <w:color w:val="89DDFF"/>
+          <w:sz w:val="21"/>
+          <w:szCs w:val="21"/>
+        </w:rPr>
+        <w:t xml:space="preserve">+ </w:t>
+      </w:r>
+      <w:r>
+        <w:rPr>
+          <w:rFonts w:ascii="Fira Code" w:eastAsia="Times New Roman" w:hAnsi="Fira Code" w:cs="Courier New"/>
+          <w:color w:val="C3E88D"/>
+          <w:sz w:val="21"/>
+          <w:szCs w:val="21"/>
+        </w:rPr>
+        <w:t xml:space="preserve">': ' </w:t>
+      </w:r>
+      <w:r>
+        <w:rPr>
+          <w:rFonts w:ascii="Fira Code" w:eastAsia="Times New Roman" w:hAnsi="Fira Code" w:cs="Courier New"/>
+          <w:color w:val="89DDFF"/>
+          <w:sz w:val="21"/>
+          <w:szCs w:val="21"/>
+        </w:rPr>
+        <w:t xml:space="preserve">+ </w:t>
+      </w:r>
+      <w:proofErr w:type="spellStart"/>
+      <w:r>
+        <w:rPr>
+          <w:rFonts w:ascii="Fira Code" w:eastAsia="Times New Roman" w:hAnsi="Fira Code" w:cs="Courier New"/>
+          <w:color w:val="82AAFF"/>
+          <w:sz w:val="21"/>
+          <w:szCs w:val="21"/>
+        </w:rPr>
+        <w:t>str</w:t>
+      </w:r>
+      <w:proofErr w:type="spellEnd"/>
+      <w:r>
+        <w:rPr>
+          <w:rFonts w:ascii="Fira Code" w:eastAsia="Times New Roman" w:hAnsi="Fira Code" w:cs="Courier New"/>
+          <w:color w:val="89DDFF"/>
+          <w:sz w:val="21"/>
+          <w:szCs w:val="21"/>
+        </w:rPr>
+        <w:t>(</w:t>
+      </w:r>
+      <w:proofErr w:type="spellStart"/>
+      <w:r>
+        <w:rPr>
+          <w:rFonts w:ascii="Fira Code" w:eastAsia="Times New Roman" w:hAnsi="Fira Code" w:cs="Courier New"/>
+          <w:color w:val="EEFFFF"/>
+          <w:sz w:val="21"/>
+          <w:szCs w:val="21"/>
+        </w:rPr>
+        <w:t>combinedStr</w:t>
+      </w:r>
+      <w:r>
+        <w:rPr>
+          <w:rFonts w:ascii="Fira Code" w:eastAsia="Times New Roman" w:hAnsi="Fira Code" w:cs="Courier New"/>
+          <w:color w:val="89DDFF"/>
+          <w:sz w:val="21"/>
+          <w:szCs w:val="21"/>
+        </w:rPr>
+        <w:t>.</w:t>
+      </w:r>
+      <w:r>
+        <w:rPr>
+          <w:rFonts w:ascii="Fira Code" w:eastAsia="Times New Roman" w:hAnsi="Fira Code" w:cs="Courier New"/>
+          <w:color w:val="EEFFFF"/>
+          <w:sz w:val="21"/>
+          <w:szCs w:val="21"/>
+        </w:rPr>
+        <w:t>count</w:t>
+      </w:r>
+      <w:proofErr w:type="spellEnd"/>
+      <w:r>
+        <w:rPr>
+          <w:rFonts w:ascii="Fira Code" w:eastAsia="Times New Roman" w:hAnsi="Fira Code" w:cs="Courier New"/>
+          <w:color w:val="89DDFF"/>
+          <w:sz w:val="21"/>
+          <w:szCs w:val="21"/>
+        </w:rPr>
+        <w:t>(</w:t>
+      </w:r>
+      <w:r>
+        <w:rPr>
+          <w:rFonts w:ascii="Fira Code" w:eastAsia="Times New Roman" w:hAnsi="Fira Code" w:cs="Courier New"/>
+          <w:color w:val="EEFFFF"/>
+          <w:sz w:val="21"/>
+          <w:szCs w:val="21"/>
+        </w:rPr>
+        <w:t>char</w:t>
+      </w:r>
+      <w:r>
+        <w:rPr>
+          <w:rFonts w:ascii="Fira Code" w:eastAsia="Times New Roman" w:hAnsi="Fira Code" w:cs="Courier New"/>
+          <w:color w:val="89DDFF"/>
+          <w:sz w:val="21"/>
+          <w:szCs w:val="21"/>
+        </w:rPr>
+        <w:t xml:space="preserve">, </w:t>
+      </w:r>
+      <w:r>
+        <w:rPr>
+          <w:rFonts w:ascii="Fira Code" w:eastAsia="Times New Roman" w:hAnsi="Fira Code" w:cs="Courier New"/>
+          <w:color w:val="F78C6C"/>
+          <w:sz w:val="21"/>
+          <w:szCs w:val="21"/>
+        </w:rPr>
+        <w:t>0</w:t>
+      </w:r>
+      <w:r>
+        <w:rPr>
+          <w:rFonts w:ascii="Fira Code" w:eastAsia="Times New Roman" w:hAnsi="Fira Code" w:cs="Courier New"/>
+          <w:color w:val="89DDFF"/>
+          <w:sz w:val="21"/>
+          <w:szCs w:val="21"/>
+        </w:rPr>
+        <w:t xml:space="preserve">, </w:t>
+      </w:r>
+      <w:proofErr w:type="spellStart"/>
+      <w:r>
+        <w:rPr>
+          <w:rFonts w:ascii="Fira Code" w:eastAsia="Times New Roman" w:hAnsi="Fira Code" w:cs="Courier New"/>
+          <w:color w:val="82AAFF"/>
+          <w:sz w:val="21"/>
+          <w:szCs w:val="21"/>
+        </w:rPr>
+        <w:t>len</w:t>
+      </w:r>
+      <w:proofErr w:type="spellEnd"/>
+      <w:r>
+        <w:rPr>
+          <w:rFonts w:ascii="Fira Code" w:eastAsia="Times New Roman" w:hAnsi="Fira Code" w:cs="Courier New"/>
+          <w:color w:val="89DDFF"/>
+          <w:sz w:val="21"/>
+          <w:szCs w:val="21"/>
+        </w:rPr>
+        <w:t>(</w:t>
+      </w:r>
+      <w:proofErr w:type="spellStart"/>
+      <w:r>
+        <w:rPr>
+          <w:rFonts w:ascii="Fira Code" w:eastAsia="Times New Roman" w:hAnsi="Fira Code" w:cs="Courier New"/>
+          <w:color w:val="EEFFFF"/>
+          <w:sz w:val="21"/>
+          <w:szCs w:val="21"/>
+        </w:rPr>
+        <w:t>combinedStr</w:t>
+      </w:r>
+      <w:proofErr w:type="spellEnd"/>
+      <w:r>
+        <w:rPr>
+          <w:rFonts w:ascii="Fira Code" w:eastAsia="Times New Roman" w:hAnsi="Fira Code" w:cs="Courier New"/>
+          <w:color w:val="89DDFF"/>
+          <w:sz w:val="21"/>
+          <w:szCs w:val="21"/>
+        </w:rPr>
+        <w:t>))))</w:t>
+      </w:r>
+      <w:r>
+        <w:rPr>
+          <w:rFonts w:ascii="Fira Code" w:eastAsia="Times New Roman" w:hAnsi="Fira Code" w:cs="Courier New"/>
+          <w:color w:val="89DDFF"/>
+          <w:sz w:val="21"/>
+          <w:szCs w:val="21"/>
+        </w:rPr>
+        <w:br/>
+      </w:r>
+      <w:r>
+        <w:rPr>
+          <w:rFonts w:ascii="Fira Code" w:eastAsia="Times New Roman" w:hAnsi="Fira Code" w:cs="Courier New"/>
+          <w:color w:val="89DDFF"/>
+          <w:sz w:val="21"/>
+          <w:szCs w:val="21"/>
+        </w:rPr>
+        <w:br/>
+        <w:t xml:space="preserve">    </w:t>
+      </w:r>
+      <w:r>
+        <w:rPr>
+          <w:rFonts w:ascii="Fira Code" w:eastAsia="Times New Roman" w:hAnsi="Fira Code" w:cs="Courier New"/>
+          <w:color w:val="EEFFFF"/>
+          <w:sz w:val="21"/>
+          <w:szCs w:val="21"/>
+        </w:rPr>
+        <w:t xml:space="preserve">f </w:t>
+      </w:r>
+      <w:r>
+        <w:rPr>
+          <w:rFonts w:ascii="Fira Code" w:eastAsia="Times New Roman" w:hAnsi="Fira Code" w:cs="Courier New"/>
+          <w:color w:val="89DDFF"/>
+          <w:sz w:val="21"/>
+          <w:szCs w:val="21"/>
+        </w:rPr>
+        <w:t xml:space="preserve">= </w:t>
+      </w:r>
+      <w:r>
+        <w:rPr>
+          <w:rFonts w:ascii="Fira Code" w:eastAsia="Times New Roman" w:hAnsi="Fira Code" w:cs="Courier New"/>
+          <w:color w:val="82AAFF"/>
+          <w:sz w:val="21"/>
+          <w:szCs w:val="21"/>
+        </w:rPr>
+        <w:t>open</w:t>
+      </w:r>
+      <w:r>
+        <w:rPr>
+          <w:rFonts w:ascii="Fira Code" w:eastAsia="Times New Roman" w:hAnsi="Fira Code" w:cs="Courier New"/>
+          <w:color w:val="89DDFF"/>
+          <w:sz w:val="21"/>
+          <w:szCs w:val="21"/>
+        </w:rPr>
+        <w:t>(</w:t>
+      </w:r>
+      <w:r>
+        <w:rPr>
+          <w:rFonts w:ascii="Fira Code" w:eastAsia="Times New Roman" w:hAnsi="Fira Code" w:cs="Courier New"/>
+          <w:color w:val="C3E88D"/>
+          <w:sz w:val="21"/>
+          <w:szCs w:val="21"/>
+        </w:rPr>
+        <w:t>'count.dat'</w:t>
+      </w:r>
+      <w:r>
+        <w:rPr>
+          <w:rFonts w:ascii="Fira Code" w:eastAsia="Times New Roman" w:hAnsi="Fira Code" w:cs="Courier New"/>
+          <w:color w:val="89DDFF"/>
+          <w:sz w:val="21"/>
+          <w:szCs w:val="21"/>
+        </w:rPr>
+        <w:t xml:space="preserve">, </w:t>
+      </w:r>
+      <w:r>
+        <w:rPr>
+          <w:rFonts w:ascii="Fira Code" w:eastAsia="Times New Roman" w:hAnsi="Fira Code" w:cs="Courier New"/>
+          <w:color w:val="C3E88D"/>
+          <w:sz w:val="21"/>
+          <w:szCs w:val="21"/>
+        </w:rPr>
+        <w:t>'w'</w:t>
+      </w:r>
+      <w:r>
+        <w:rPr>
+          <w:rFonts w:ascii="Fira Code" w:eastAsia="Times New Roman" w:hAnsi="Fira Code" w:cs="Courier New"/>
+          <w:color w:val="89DDFF"/>
+          <w:sz w:val="21"/>
+          <w:szCs w:val="21"/>
+        </w:rPr>
+        <w:t>)</w:t>
+      </w:r>
+      <w:r>
+        <w:rPr>
+          <w:rFonts w:ascii="Fira Code" w:eastAsia="Times New Roman" w:hAnsi="Fira Code" w:cs="Courier New"/>
+          <w:color w:val="89DDFF"/>
+          <w:sz w:val="21"/>
+          <w:szCs w:val="21"/>
+        </w:rPr>
+        <w:br/>
+        <w:t xml:space="preserve">    </w:t>
+      </w:r>
+      <w:r>
+        <w:rPr>
+          <w:rFonts w:ascii="Fira Code" w:eastAsia="Times New Roman" w:hAnsi="Fira Code" w:cs="Courier New"/>
+          <w:i/>
+          <w:iCs/>
+          <w:color w:val="C792EA"/>
+          <w:sz w:val="21"/>
+          <w:szCs w:val="21"/>
+        </w:rPr>
+        <w:t xml:space="preserve">for </w:t>
+      </w:r>
+      <w:r>
+        <w:rPr>
+          <w:rFonts w:ascii="Fira Code" w:eastAsia="Times New Roman" w:hAnsi="Fira Code" w:cs="Courier New"/>
+          <w:color w:val="EEFFFF"/>
+          <w:sz w:val="21"/>
+          <w:szCs w:val="21"/>
+        </w:rPr>
+        <w:t xml:space="preserve">mode </w:t>
+      </w:r>
+      <w:r>
+        <w:rPr>
+          <w:rFonts w:ascii="Fira Code" w:eastAsia="Times New Roman" w:hAnsi="Fira Code" w:cs="Courier New"/>
+          <w:i/>
+          <w:iCs/>
+          <w:color w:val="C792EA"/>
+          <w:sz w:val="21"/>
+          <w:szCs w:val="21"/>
+        </w:rPr>
+        <w:t xml:space="preserve">in </w:t>
+      </w:r>
+      <w:proofErr w:type="spellStart"/>
+      <w:r>
+        <w:rPr>
+          <w:rFonts w:ascii="Fira Code" w:eastAsia="Times New Roman" w:hAnsi="Fira Code" w:cs="Courier New"/>
+          <w:color w:val="EEFFFF"/>
+          <w:sz w:val="21"/>
+          <w:szCs w:val="21"/>
+        </w:rPr>
+        <w:t>countAlpha</w:t>
+      </w:r>
+      <w:proofErr w:type="spellEnd"/>
+      <w:r>
+        <w:rPr>
+          <w:rFonts w:ascii="Fira Code" w:eastAsia="Times New Roman" w:hAnsi="Fira Code" w:cs="Courier New"/>
+          <w:color w:val="89DDFF"/>
+          <w:sz w:val="21"/>
+          <w:szCs w:val="21"/>
+        </w:rPr>
+        <w:t>:</w:t>
+      </w:r>
+      <w:r>
+        <w:rPr>
+          <w:rFonts w:ascii="Fira Code" w:eastAsia="Times New Roman" w:hAnsi="Fira Code" w:cs="Courier New"/>
+          <w:color w:val="89DDFF"/>
+          <w:sz w:val="21"/>
+          <w:szCs w:val="21"/>
+        </w:rPr>
+        <w:br/>
+        <w:t xml:space="preserve">        </w:t>
+      </w:r>
+      <w:proofErr w:type="spellStart"/>
+      <w:r>
+        <w:rPr>
+          <w:rFonts w:ascii="Fira Code" w:eastAsia="Times New Roman" w:hAnsi="Fira Code" w:cs="Courier New"/>
+          <w:color w:val="EEFFFF"/>
+          <w:sz w:val="21"/>
+          <w:szCs w:val="21"/>
+        </w:rPr>
+        <w:t>f</w:t>
+      </w:r>
+      <w:r>
+        <w:rPr>
+          <w:rFonts w:ascii="Fira Code" w:eastAsia="Times New Roman" w:hAnsi="Fira Code" w:cs="Courier New"/>
+          <w:color w:val="89DDFF"/>
+          <w:sz w:val="21"/>
+          <w:szCs w:val="21"/>
+        </w:rPr>
+        <w:t>.</w:t>
+      </w:r>
+      <w:r>
+        <w:rPr>
+          <w:rFonts w:ascii="Fira Code" w:eastAsia="Times New Roman" w:hAnsi="Fira Code" w:cs="Courier New"/>
+          <w:color w:val="EEFFFF"/>
+          <w:sz w:val="21"/>
+          <w:szCs w:val="21"/>
+        </w:rPr>
+        <w:t>write</w:t>
+      </w:r>
+      <w:proofErr w:type="spellEnd"/>
+      <w:r>
+        <w:rPr>
+          <w:rFonts w:ascii="Fira Code" w:eastAsia="Times New Roman" w:hAnsi="Fira Code" w:cs="Courier New"/>
+          <w:color w:val="89DDFF"/>
+          <w:sz w:val="21"/>
+          <w:szCs w:val="21"/>
+        </w:rPr>
+        <w:t>(</w:t>
+      </w:r>
+      <w:r>
+        <w:rPr>
+          <w:rFonts w:ascii="Fira Code" w:eastAsia="Times New Roman" w:hAnsi="Fira Code" w:cs="Courier New"/>
+          <w:color w:val="EEFFFF"/>
+          <w:sz w:val="21"/>
+          <w:szCs w:val="21"/>
+        </w:rPr>
+        <w:t xml:space="preserve">mode </w:t>
+      </w:r>
+      <w:r>
+        <w:rPr>
+          <w:rFonts w:ascii="Fira Code" w:eastAsia="Times New Roman" w:hAnsi="Fira Code" w:cs="Courier New"/>
+          <w:color w:val="89DDFF"/>
+          <w:sz w:val="21"/>
+          <w:szCs w:val="21"/>
+        </w:rPr>
+        <w:t xml:space="preserve">+ </w:t>
+      </w:r>
+      <w:r>
+        <w:rPr>
+          <w:rFonts w:ascii="Fira Code" w:eastAsia="Times New Roman" w:hAnsi="Fira Code" w:cs="Courier New"/>
+          <w:color w:val="C3E88D"/>
+          <w:sz w:val="21"/>
+          <w:szCs w:val="21"/>
+        </w:rPr>
+        <w:t>'</w:t>
+      </w:r>
+      <w:r>
+        <w:rPr>
+          <w:rFonts w:ascii="Fira Code" w:eastAsia="Times New Roman" w:hAnsi="Fira Code" w:cs="Courier New"/>
+          <w:color w:val="EEFFFF"/>
+          <w:sz w:val="21"/>
+          <w:szCs w:val="21"/>
+        </w:rPr>
+        <w:t>\n</w:t>
+      </w:r>
+      <w:r>
+        <w:rPr>
+          <w:rFonts w:ascii="Fira Code" w:eastAsia="Times New Roman" w:hAnsi="Fira Code" w:cs="Courier New"/>
+          <w:color w:val="C3E88D"/>
+          <w:sz w:val="21"/>
+          <w:szCs w:val="21"/>
+        </w:rPr>
+        <w:t>'</w:t>
+      </w:r>
+      <w:r>
+        <w:rPr>
+          <w:rFonts w:ascii="Fira Code" w:eastAsia="Times New Roman" w:hAnsi="Fira Code" w:cs="Courier New"/>
+          <w:color w:val="89DDFF"/>
+          <w:sz w:val="21"/>
+          <w:szCs w:val="21"/>
+        </w:rPr>
+        <w:t>)</w:t>
+      </w:r>
+    </w:p>
+    <w:p/>
+    <w:p>
+      <w:r>
+        <w:rPr>
+          <w:noProof/>
+        </w:rPr>
+        <w:drawing>
+          <wp:inline distT="0" distB="0" distL="0" distR="0" wp14:anchorId="207324C4" wp14:editId="00F42076">
+            <wp:extent cx="5943600" cy="3357245"/>
+            <wp:effectExtent l="0" t="0" r="0" b="0"/>
+            <wp:docPr id="3" name="Picture 3"/>
+            <wp:cNvGraphicFramePr>
+              <a:graphicFrameLocks xmlns:a="http://schemas.openxmlformats.org/drawingml/2006/main" noChangeAspect="1"/>
+            </wp:cNvGraphicFramePr>
+            <a:graphic xmlns:a="http://schemas.openxmlformats.org/drawingml/2006/main">
+              <a:graphicData uri="http://schemas.openxmlformats.org/drawingml/2006/picture">
+                <pic:pic xmlns:pic="http://schemas.openxmlformats.org/drawingml/2006/picture">
+                  <pic:nvPicPr>
+                    <pic:cNvPr id="1" name=""/>
+                    <pic:cNvPicPr/>
+                  </pic:nvPicPr>
+                  <pic:blipFill>
+                    <a:blip r:embed="rId12"/>
+                    <a:stretch>
+                      <a:fillRect/>
+                    </a:stretch>
+                  </pic:blipFill>
+                  <pic:spPr>
+                    <a:xfrm>
+                      <a:off x="0" y="0"/>
+                      <a:ext cx="5943600" cy="3357245"/>
+                    </a:xfrm>
+                    <a:prstGeom prst="rect">
+                      <a:avLst/>
+                    </a:prstGeom>
+                  </pic:spPr>
+                </pic:pic>
+              </a:graphicData>
+            </a:graphic>
+          </wp:inline>
+        </w:drawing>
+      </w:r>
     </w:p>
     <w:sectPr>
       <w:pgSz w:w="12240" w:h="15840"/>

</xml_diff>